<commit_message>
add growing spiral, fix minor bug in pursue and evade
</commit_message>
<xml_diff>
--- a/A3 - Social Forces/pursue and evade, leader following .docx
+++ b/A3 - Social Forces/pursue and evade, leader following .docx
@@ -6,7 +6,7 @@
       <w:pPr>
         <w:spacing w:line="360" w:lineRule="auto"/>
         <w:rPr>
-          <w:rFonts w:ascii="Arial" w:hAnsi="Arial" w:cs="Arial"/>
+          <w:rFonts w:ascii="Arial" w:hAnsi="Arial" w:cs="Arial" w:hint="eastAsia"/>
           <w:sz w:val="26"/>
           <w:szCs w:val="26"/>
         </w:rPr>
@@ -69,125 +69,7 @@
           <w:sz w:val="26"/>
           <w:szCs w:val="26"/>
         </w:rPr>
-        <w:t xml:space="preserve">In </w:t>
-      </w:r>
-      <w:proofErr w:type="spellStart"/>
-      <w:r>
-        <w:rPr>
-          <w:rFonts w:ascii="Arial" w:hAnsi="Arial" w:cs="Arial"/>
-          <w:sz w:val="26"/>
-          <w:szCs w:val="26"/>
-        </w:rPr>
-        <w:t>SocialForcesAgent</w:t>
-      </w:r>
-      <w:proofErr w:type="spellEnd"/>
-      <w:r>
-        <w:rPr>
-          <w:rFonts w:ascii="Arial" w:hAnsi="Arial" w:cs="Arial"/>
-          <w:sz w:val="26"/>
-          <w:szCs w:val="26"/>
-        </w:rPr>
-        <w:t>::</w:t>
-      </w:r>
-      <w:proofErr w:type="spellStart"/>
-      <w:proofErr w:type="gramStart"/>
-      <w:r>
-        <w:rPr>
-          <w:rFonts w:ascii="Arial" w:hAnsi="Arial" w:cs="Arial"/>
-          <w:sz w:val="26"/>
-          <w:szCs w:val="26"/>
-        </w:rPr>
-        <w:t>updateAI</w:t>
-      </w:r>
-      <w:proofErr w:type="spellEnd"/>
-      <w:r>
-        <w:rPr>
-          <w:rFonts w:ascii="Arial" w:hAnsi="Arial" w:cs="Arial"/>
-          <w:sz w:val="26"/>
-          <w:szCs w:val="26"/>
-        </w:rPr>
-        <w:t>(</w:t>
-      </w:r>
-      <w:proofErr w:type="gramEnd"/>
-      <w:r>
-        <w:rPr>
-          <w:rFonts w:ascii="Arial" w:hAnsi="Arial" w:cs="Arial"/>
-          <w:sz w:val="26"/>
-          <w:szCs w:val="26"/>
-        </w:rPr>
-        <w:t xml:space="preserve">), </w:t>
-      </w:r>
-      <w:proofErr w:type="spellStart"/>
-      <w:r>
-        <w:rPr>
-          <w:rFonts w:ascii="Arial" w:hAnsi="Arial" w:cs="Arial"/>
-          <w:sz w:val="26"/>
-          <w:szCs w:val="26"/>
-        </w:rPr>
-        <w:t>pursueEvade</w:t>
-      </w:r>
-      <w:proofErr w:type="spellEnd"/>
-      <w:r>
-        <w:rPr>
-          <w:rFonts w:ascii="Arial" w:hAnsi="Arial" w:cs="Arial"/>
-          <w:sz w:val="26"/>
-          <w:szCs w:val="26"/>
-        </w:rPr>
-        <w:t>(</w:t>
-      </w:r>
-      <w:proofErr w:type="spellStart"/>
-      <w:r>
-        <w:rPr>
-          <w:rFonts w:ascii="Arial" w:hAnsi="Arial" w:cs="Arial"/>
-          <w:sz w:val="26"/>
-          <w:szCs w:val="26"/>
-        </w:rPr>
-        <w:t>dt</w:t>
-      </w:r>
-      <w:proofErr w:type="spellEnd"/>
-      <w:r>
-        <w:rPr>
-          <w:rFonts w:ascii="Arial" w:hAnsi="Arial" w:cs="Arial"/>
-          <w:sz w:val="26"/>
-          <w:szCs w:val="26"/>
-        </w:rPr>
-        <w:t xml:space="preserve">) and </w:t>
-      </w:r>
-      <w:proofErr w:type="spellStart"/>
-      <w:r>
-        <w:rPr>
-          <w:rFonts w:ascii="Arial" w:hAnsi="Arial" w:cs="Arial"/>
-          <w:sz w:val="26"/>
-          <w:szCs w:val="26"/>
-        </w:rPr>
-        <w:t>leaderFollow</w:t>
-      </w:r>
-      <w:proofErr w:type="spellEnd"/>
-      <w:r>
-        <w:rPr>
-          <w:rFonts w:ascii="Arial" w:hAnsi="Arial" w:cs="Arial"/>
-          <w:sz w:val="26"/>
-          <w:szCs w:val="26"/>
-        </w:rPr>
-        <w:t>(</w:t>
-      </w:r>
-      <w:proofErr w:type="spellStart"/>
-      <w:r>
-        <w:rPr>
-          <w:rFonts w:ascii="Arial" w:hAnsi="Arial" w:cs="Arial"/>
-          <w:sz w:val="26"/>
-          <w:szCs w:val="26"/>
-        </w:rPr>
-        <w:t>dt</w:t>
-      </w:r>
-      <w:proofErr w:type="spellEnd"/>
-      <w:r>
-        <w:rPr>
-          <w:rFonts w:ascii="Arial" w:hAnsi="Arial" w:cs="Arial"/>
-          <w:sz w:val="26"/>
-          <w:szCs w:val="26"/>
-        </w:rPr>
-        <w:t>) are used to calculate the social force.</w:t>
+        <w:t>In SocialForcesAgent::updateAI(), pursueEvade(dt) and leaderFollow(dt) are used to calculate the social force.</w:t>
       </w:r>
     </w:p>
     <w:p>
@@ -228,17 +110,17 @@
       <w:pPr>
         <w:spacing w:line="360" w:lineRule="auto"/>
         <w:rPr>
+          <w:rFonts w:ascii="Arial" w:hAnsi="Arial" w:cs="Arial"/>
+          <w:sz w:val="26"/>
+          <w:szCs w:val="26"/>
+        </w:rPr>
+      </w:pPr>
+      <w:r>
+        <w:rPr>
           <w:rFonts w:ascii="Arial" w:hAnsi="Arial" w:cs="Arial" w:hint="eastAsia"/>
           <w:sz w:val="26"/>
           <w:szCs w:val="26"/>
         </w:rPr>
-      </w:pPr>
-      <w:r>
-        <w:rPr>
-          <w:rFonts w:ascii="Arial" w:hAnsi="Arial" w:cs="Arial" w:hint="eastAsia"/>
-          <w:sz w:val="26"/>
-          <w:szCs w:val="26"/>
-        </w:rPr>
         <w:t>I</w:t>
       </w:r>
       <w:r>
@@ -263,8 +145,26 @@
           <w:sz w:val="26"/>
           <w:szCs w:val="26"/>
         </w:rPr>
-        <w:t>, red agents are pursue agents.</w:t>
-      </w:r>
+        <w:t>, green</w:t>
+      </w:r>
+      <w:r>
+        <w:rPr>
+          <w:rFonts w:ascii="Arial" w:hAnsi="Arial" w:cs="Arial"/>
+          <w:sz w:val="26"/>
+          <w:szCs w:val="26"/>
+        </w:rPr>
+        <w:t xml:space="preserve"> agents </w:t>
+      </w:r>
+      <w:r>
+        <w:rPr>
+          <w:rFonts w:ascii="Arial" w:hAnsi="Arial" w:cs="Arial"/>
+          <w:sz w:val="26"/>
+          <w:szCs w:val="26"/>
+        </w:rPr>
+        <w:t>are pursue agents, and red agents are evade agents.</w:t>
+      </w:r>
+      <w:bookmarkStart w:id="0" w:name="_GoBack"/>
+      <w:bookmarkEnd w:id="0"/>
     </w:p>
     <w:p>
       <w:pPr>
@@ -275,87 +175,13 @@
           <w:szCs w:val="26"/>
         </w:rPr>
       </w:pPr>
-      <w:proofErr w:type="spellStart"/>
-      <w:r>
-        <w:rPr>
-          <w:rFonts w:ascii="Arial" w:hAnsi="Arial" w:cs="Arial"/>
-          <w:sz w:val="26"/>
-          <w:szCs w:val="26"/>
-        </w:rPr>
-        <w:t>Util</w:t>
-      </w:r>
-      <w:proofErr w:type="spellEnd"/>
-      <w:r>
-        <w:rPr>
-          <w:rFonts w:ascii="Arial" w:hAnsi="Arial" w:cs="Arial"/>
-          <w:sz w:val="26"/>
-          <w:szCs w:val="26"/>
-        </w:rPr>
-        <w:t xml:space="preserve">::Vector </w:t>
-      </w:r>
-      <w:proofErr w:type="spellStart"/>
-      <w:r>
-        <w:rPr>
-          <w:rFonts w:ascii="Arial" w:hAnsi="Arial" w:cs="Arial"/>
-          <w:sz w:val="26"/>
-          <w:szCs w:val="26"/>
-        </w:rPr>
-        <w:t>SocialForcesAgent</w:t>
-      </w:r>
-      <w:proofErr w:type="spellEnd"/>
-      <w:r>
-        <w:rPr>
-          <w:rFonts w:ascii="Arial" w:hAnsi="Arial" w:cs="Arial"/>
-          <w:sz w:val="26"/>
-          <w:szCs w:val="26"/>
-        </w:rPr>
-        <w:t>::</w:t>
-      </w:r>
-      <w:proofErr w:type="spellStart"/>
-      <w:proofErr w:type="gramStart"/>
-      <w:r>
-        <w:rPr>
-          <w:rFonts w:ascii="Arial" w:hAnsi="Arial" w:cs="Arial"/>
-          <w:sz w:val="26"/>
-          <w:szCs w:val="26"/>
-        </w:rPr>
-        <w:t>pursueEvade</w:t>
-      </w:r>
-      <w:proofErr w:type="spellEnd"/>
-      <w:r>
-        <w:rPr>
-          <w:rFonts w:ascii="Arial" w:hAnsi="Arial" w:cs="Arial"/>
-          <w:sz w:val="26"/>
-          <w:szCs w:val="26"/>
-        </w:rPr>
-        <w:t>(</w:t>
-      </w:r>
-      <w:proofErr w:type="gramEnd"/>
-      <w:r>
-        <w:rPr>
-          <w:rFonts w:ascii="Arial" w:hAnsi="Arial" w:cs="Arial"/>
-          <w:sz w:val="26"/>
-          <w:szCs w:val="26"/>
-        </w:rPr>
-        <w:t xml:space="preserve">float </w:t>
-      </w:r>
-      <w:proofErr w:type="spellStart"/>
-      <w:r>
-        <w:rPr>
-          <w:rFonts w:ascii="Arial" w:hAnsi="Arial" w:cs="Arial"/>
-          <w:sz w:val="26"/>
-          <w:szCs w:val="26"/>
-        </w:rPr>
-        <w:t>dt</w:t>
-      </w:r>
-      <w:proofErr w:type="spellEnd"/>
-      <w:r>
-        <w:rPr>
-          <w:rFonts w:ascii="Arial" w:hAnsi="Arial" w:cs="Arial"/>
-          <w:sz w:val="26"/>
-          <w:szCs w:val="26"/>
-        </w:rPr>
-        <w:t xml:space="preserve">) calculates result for </w:t>
+      <w:r>
+        <w:rPr>
+          <w:rFonts w:ascii="Arial" w:hAnsi="Arial" w:cs="Arial"/>
+          <w:sz w:val="26"/>
+          <w:szCs w:val="26"/>
+        </w:rPr>
+        <w:t xml:space="preserve">Util::Vector SocialForcesAgent::pursueEvade(float dt) calculates result for </w:t>
       </w:r>
       <w:r>
         <w:rPr>
@@ -421,43 +247,7 @@
           <w:sz w:val="26"/>
           <w:szCs w:val="26"/>
         </w:rPr>
-        <w:t>, so we use result += agent-&gt;</w:t>
-      </w:r>
-      <w:proofErr w:type="gramStart"/>
-      <w:r>
-        <w:rPr>
-          <w:rFonts w:ascii="Arial" w:hAnsi="Arial" w:cs="Arial"/>
-          <w:sz w:val="26"/>
-          <w:szCs w:val="26"/>
-        </w:rPr>
-        <w:t>position(</w:t>
-      </w:r>
-      <w:proofErr w:type="gramEnd"/>
-      <w:r>
-        <w:rPr>
-          <w:rFonts w:ascii="Arial" w:hAnsi="Arial" w:cs="Arial"/>
-          <w:sz w:val="26"/>
-          <w:szCs w:val="26"/>
-        </w:rPr>
-        <w:t xml:space="preserve">) + agent-&gt;velocity() * </w:t>
-      </w:r>
-      <w:proofErr w:type="spellStart"/>
-      <w:r>
-        <w:rPr>
-          <w:rFonts w:ascii="Arial" w:hAnsi="Arial" w:cs="Arial"/>
-          <w:sz w:val="26"/>
-          <w:szCs w:val="26"/>
-        </w:rPr>
-        <w:t>dt</w:t>
-      </w:r>
-      <w:proofErr w:type="spellEnd"/>
-      <w:r>
-        <w:rPr>
-          <w:rFonts w:ascii="Arial" w:hAnsi="Arial" w:cs="Arial"/>
-          <w:sz w:val="26"/>
-          <w:szCs w:val="26"/>
-        </w:rPr>
-        <w:t xml:space="preserve"> - position(), so that </w:t>
+        <w:t xml:space="preserve">, so we use result += agent-&gt;position() + agent-&gt;velocity() * dt - position(), so that </w:t>
       </w:r>
       <w:r>
         <w:rPr>
@@ -481,7 +271,15 @@
           <w:sz w:val="26"/>
           <w:szCs w:val="26"/>
         </w:rPr>
-        <w:t>has a force with a direction to the position</w:t>
+        <w:t>will go</w:t>
+      </w:r>
+      <w:r>
+        <w:rPr>
+          <w:rFonts w:ascii="Arial" w:hAnsi="Arial" w:cs="Arial"/>
+          <w:sz w:val="26"/>
+          <w:szCs w:val="26"/>
+        </w:rPr>
+        <w:t xml:space="preserve"> with a direction to the position</w:t>
       </w:r>
       <w:r>
         <w:rPr>
@@ -523,51 +321,15 @@
           <w:sz w:val="26"/>
           <w:szCs w:val="26"/>
         </w:rPr>
-        <w:t>result -= agent-&gt;</w:t>
-      </w:r>
-      <w:proofErr w:type="gramStart"/>
-      <w:r>
-        <w:rPr>
-          <w:rFonts w:ascii="Arial" w:hAnsi="Arial" w:cs="Arial"/>
-          <w:sz w:val="26"/>
-          <w:szCs w:val="26"/>
-        </w:rPr>
-        <w:t>position(</w:t>
-      </w:r>
-      <w:proofErr w:type="gramEnd"/>
-      <w:r>
-        <w:rPr>
-          <w:rFonts w:ascii="Arial" w:hAnsi="Arial" w:cs="Arial"/>
-          <w:sz w:val="26"/>
-          <w:szCs w:val="26"/>
-        </w:rPr>
-        <w:t>) + agen</w:t>
-      </w:r>
-      <w:r>
-        <w:rPr>
-          <w:rFonts w:ascii="Arial" w:hAnsi="Arial" w:cs="Arial"/>
-          <w:sz w:val="26"/>
-          <w:szCs w:val="26"/>
-        </w:rPr>
-        <w:t xml:space="preserve">t-&gt;velocity() * </w:t>
-      </w:r>
-      <w:proofErr w:type="spellStart"/>
-      <w:r>
-        <w:rPr>
-          <w:rFonts w:ascii="Arial" w:hAnsi="Arial" w:cs="Arial"/>
-          <w:sz w:val="26"/>
-          <w:szCs w:val="26"/>
-        </w:rPr>
-        <w:t>dt</w:t>
-      </w:r>
-      <w:proofErr w:type="spellEnd"/>
-      <w:r>
-        <w:rPr>
-          <w:rFonts w:ascii="Arial" w:hAnsi="Arial" w:cs="Arial"/>
-          <w:sz w:val="26"/>
-          <w:szCs w:val="26"/>
-        </w:rPr>
-        <w:t xml:space="preserve"> - position().</w:t>
+        <w:t>result -= agent-&gt;position() + agen</w:t>
+      </w:r>
+      <w:r>
+        <w:rPr>
+          <w:rFonts w:ascii="Arial" w:hAnsi="Arial" w:cs="Arial"/>
+          <w:sz w:val="26"/>
+          <w:szCs w:val="26"/>
+        </w:rPr>
+        <w:t>t-&gt;velocity() * dt - position().</w:t>
       </w:r>
     </w:p>
     <w:p>
@@ -608,18 +370,34 @@
       <w:pPr>
         <w:spacing w:line="360" w:lineRule="auto"/>
         <w:rPr>
+          <w:rFonts w:ascii="Arial" w:hAnsi="Arial" w:cs="Arial"/>
+          <w:sz w:val="26"/>
+          <w:szCs w:val="26"/>
+        </w:rPr>
+      </w:pPr>
+      <w:r>
+        <w:rPr>
+          <w:rFonts w:ascii="Arial" w:hAnsi="Arial" w:cs="Arial"/>
+          <w:sz w:val="26"/>
+          <w:szCs w:val="26"/>
+        </w:rPr>
+        <w:t xml:space="preserve">In </w:t>
+      </w:r>
+      <w:r>
+        <w:rPr>
           <w:rFonts w:ascii="Arial" w:hAnsi="Arial" w:cs="Arial" w:hint="eastAsia"/>
           <w:sz w:val="26"/>
           <w:szCs w:val="26"/>
         </w:rPr>
-      </w:pPr>
-      <w:r>
-        <w:rPr>
-          <w:rFonts w:ascii="Arial" w:hAnsi="Arial" w:cs="Arial"/>
-          <w:sz w:val="26"/>
-          <w:szCs w:val="26"/>
-        </w:rPr>
-        <w:t xml:space="preserve">In </w:t>
+        <w:t xml:space="preserve">Leader Following, </w:t>
+      </w:r>
+      <w:r>
+        <w:rPr>
+          <w:rFonts w:ascii="Arial" w:hAnsi="Arial" w:cs="Arial"/>
+          <w:sz w:val="26"/>
+          <w:szCs w:val="26"/>
+        </w:rPr>
+        <w:t>the leader acts the same as the default agents. T</w:t>
       </w:r>
       <w:r>
         <w:rPr>
@@ -627,22 +405,6 @@
           <w:sz w:val="26"/>
           <w:szCs w:val="26"/>
         </w:rPr>
-        <w:t xml:space="preserve">Leader Following, </w:t>
-      </w:r>
-      <w:r>
-        <w:rPr>
-          <w:rFonts w:ascii="Arial" w:hAnsi="Arial" w:cs="Arial"/>
-          <w:sz w:val="26"/>
-          <w:szCs w:val="26"/>
-        </w:rPr>
-        <w:t>the leader acts the same as the default agents. T</w:t>
-      </w:r>
-      <w:r>
-        <w:rPr>
-          <w:rFonts w:ascii="Arial" w:hAnsi="Arial" w:cs="Arial" w:hint="eastAsia"/>
-          <w:sz w:val="26"/>
-          <w:szCs w:val="26"/>
-        </w:rPr>
         <w:t>he followers are almost the same</w:t>
       </w:r>
       <w:r>
@@ -653,8 +415,6 @@
         </w:rPr>
         <w:t xml:space="preserve"> as pursue agents, but a separation is added so that followers won’t crash into the leader.</w:t>
       </w:r>
-      <w:bookmarkStart w:id="0" w:name="_GoBack"/>
-      <w:bookmarkEnd w:id="0"/>
     </w:p>
     <w:sectPr>
       <w:pgSz w:w="11906" w:h="16838"/>

</xml_diff>